<commit_message>
modification de CDC (ajout profil dev)
</commit_message>
<xml_diff>
--- a/projet file rouge/CDC_File_Rouge.docx
+++ b/projet file rouge/CDC_File_Rouge.docx
@@ -3932,6 +3932,7 @@
           <w:noProof/>
           <w:lang w:eastAsia="fr-FR"/>
         </w:rPr>
+        <w:lastRenderedPageBreak/>
         <w:drawing>
           <wp:inline distT="0" distB="0" distL="0" distR="0">
             <wp:extent cx="3609975" cy="2857500"/>
@@ -3989,7 +3990,6 @@
           <w:noProof/>
           <w:lang w:eastAsia="fr-FR"/>
         </w:rPr>
-        <w:lastRenderedPageBreak/>
         <w:drawing>
           <wp:inline distT="0" distB="0" distL="0" distR="0">
             <wp:extent cx="2971800" cy="2857500"/>
@@ -4042,16 +4042,22 @@
       <w:r>
         <w:t xml:space="preserve">carrousel profil </w:t>
       </w:r>
+    </w:p>
+    <w:p>
+      <w:pPr>
+        <w:pStyle w:val="Paragraphedeliste"/>
+      </w:pPr>
       <w:r>
         <w:rPr>
           <w:noProof/>
           <w:lang w:eastAsia="fr-FR"/>
         </w:rPr>
+        <w:lastRenderedPageBreak/>
         <w:drawing>
           <wp:inline distT="0" distB="0" distL="0" distR="0">
-            <wp:extent cx="3810000" cy="2571750"/>
-            <wp:effectExtent l="0" t="0" r="0" b="0"/>
-            <wp:docPr id="24" name="Image 24" descr="C:\Users\dev\Desktop\SPOILER_liste_doffre.png"/>
+            <wp:extent cx="4544368" cy="3724275"/>
+            <wp:effectExtent l="0" t="0" r="8890" b="0"/>
+            <wp:docPr id="17" name="Image 17" descr="C:\Users\dev\Desktop\profil dev.PNG"/>
             <wp:cNvGraphicFramePr>
               <a:graphicFrameLocks xmlns:a="http://schemas.openxmlformats.org/drawingml/2006/main" noChangeAspect="1"/>
             </wp:cNvGraphicFramePr>
@@ -4059,7 +4065,7 @@
               <a:graphicData uri="http://schemas.openxmlformats.org/drawingml/2006/picture">
                 <pic:pic xmlns:pic="http://schemas.openxmlformats.org/drawingml/2006/picture">
                   <pic:nvPicPr>
-                    <pic:cNvPr id="0" name="Picture 7" descr="C:\Users\dev\Desktop\SPOILER_liste_doffre.png"/>
+                    <pic:cNvPr id="0" name="Picture 1" descr="C:\Users\dev\Desktop\profil dev.PNG"/>
                     <pic:cNvPicPr>
                       <a:picLocks noChangeAspect="1" noChangeArrowheads="1"/>
                     </pic:cNvPicPr>
@@ -4080,7 +4086,7 @@
                   <pic:spPr bwMode="auto">
                     <a:xfrm>
                       <a:off x="0" y="0"/>
-                      <a:ext cx="3810000" cy="2571750"/>
+                      <a:ext cx="4559297" cy="3736510"/>
                     </a:xfrm>
                     <a:prstGeom prst="rect">
                       <a:avLst/>
@@ -4097,7 +4103,7 @@
         </w:drawing>
       </w:r>
       <w:r>
-        <w:t>liste d’offre</w:t>
+        <w:t>Profil dev</w:t>
       </w:r>
       <w:r>
         <w:rPr>
@@ -4108,7 +4114,7 @@
           <wp:inline distT="0" distB="0" distL="0" distR="0">
             <wp:extent cx="3810000" cy="2571750"/>
             <wp:effectExtent l="0" t="0" r="0" b="0"/>
-            <wp:docPr id="25" name="Image 25" descr="C:\Users\dev\Desktop\SPOILER_annonce.png"/>
+            <wp:docPr id="24" name="Image 24" descr="C:\Users\dev\Desktop\SPOILER_liste_doffre.png"/>
             <wp:cNvGraphicFramePr>
               <a:graphicFrameLocks xmlns:a="http://schemas.openxmlformats.org/drawingml/2006/main" noChangeAspect="1"/>
             </wp:cNvGraphicFramePr>
@@ -4116,7 +4122,7 @@
               <a:graphicData uri="http://schemas.openxmlformats.org/drawingml/2006/picture">
                 <pic:pic xmlns:pic="http://schemas.openxmlformats.org/drawingml/2006/picture">
                   <pic:nvPicPr>
-                    <pic:cNvPr id="0" name="Picture 8" descr="C:\Users\dev\Desktop\SPOILER_annonce.png"/>
+                    <pic:cNvPr id="0" name="Picture 7" descr="C:\Users\dev\Desktop\SPOILER_liste_doffre.png"/>
                     <pic:cNvPicPr>
                       <a:picLocks noChangeAspect="1" noChangeArrowheads="1"/>
                     </pic:cNvPicPr>
@@ -4154,10 +4160,68 @@
         </w:drawing>
       </w:r>
       <w:r>
-        <w:t>offre</w:t>
+        <w:t>liste d’offre</w:t>
       </w:r>
       <w:bookmarkStart w:id="10" w:name="_GoBack"/>
       <w:bookmarkEnd w:id="10"/>
+      <w:r>
+        <w:rPr>
+          <w:noProof/>
+          <w:lang w:eastAsia="fr-FR"/>
+        </w:rPr>
+        <w:lastRenderedPageBreak/>
+        <w:drawing>
+          <wp:inline distT="0" distB="0" distL="0" distR="0">
+            <wp:extent cx="3810000" cy="2571750"/>
+            <wp:effectExtent l="0" t="0" r="0" b="0"/>
+            <wp:docPr id="25" name="Image 25" descr="C:\Users\dev\Desktop\SPOILER_annonce.png"/>
+            <wp:cNvGraphicFramePr>
+              <a:graphicFrameLocks xmlns:a="http://schemas.openxmlformats.org/drawingml/2006/main" noChangeAspect="1"/>
+            </wp:cNvGraphicFramePr>
+            <a:graphic xmlns:a="http://schemas.openxmlformats.org/drawingml/2006/main">
+              <a:graphicData uri="http://schemas.openxmlformats.org/drawingml/2006/picture">
+                <pic:pic xmlns:pic="http://schemas.openxmlformats.org/drawingml/2006/picture">
+                  <pic:nvPicPr>
+                    <pic:cNvPr id="0" name="Picture 8" descr="C:\Users\dev\Desktop\SPOILER_annonce.png"/>
+                    <pic:cNvPicPr>
+                      <a:picLocks noChangeAspect="1" noChangeArrowheads="1"/>
+                    </pic:cNvPicPr>
+                  </pic:nvPicPr>
+                  <pic:blipFill>
+                    <a:blip r:embed="rId25">
+                      <a:extLst>
+                        <a:ext uri="{28A0092B-C50C-407E-A947-70E740481C1C}">
+                          <a14:useLocalDpi xmlns:a14="http://schemas.microsoft.com/office/drawing/2010/main" val="0"/>
+                        </a:ext>
+                      </a:extLst>
+                    </a:blip>
+                    <a:srcRect/>
+                    <a:stretch>
+                      <a:fillRect/>
+                    </a:stretch>
+                  </pic:blipFill>
+                  <pic:spPr bwMode="auto">
+                    <a:xfrm>
+                      <a:off x="0" y="0"/>
+                      <a:ext cx="3810000" cy="2571750"/>
+                    </a:xfrm>
+                    <a:prstGeom prst="rect">
+                      <a:avLst/>
+                    </a:prstGeom>
+                    <a:noFill/>
+                    <a:ln>
+                      <a:noFill/>
+                    </a:ln>
+                  </pic:spPr>
+                </pic:pic>
+              </a:graphicData>
+            </a:graphic>
+          </wp:inline>
+        </w:drawing>
+      </w:r>
+      <w:r>
+        <w:t>offre</w:t>
+      </w:r>
     </w:p>
     <w:p>
       <w:pPr>
@@ -4422,7 +4486,7 @@
                     </pic:cNvPicPr>
                   </pic:nvPicPr>
                   <pic:blipFill>
-                    <a:blip r:embed="rId25">
+                    <a:blip r:embed="rId26">
                       <a:extLst>
                         <a:ext uri="{28A0092B-C50C-407E-A947-70E740481C1C}">
                           <a14:useLocalDpi xmlns:a14="http://schemas.microsoft.com/office/drawing/2010/main" val="0"/>
@@ -5368,7 +5432,7 @@
                     </pic:cNvPicPr>
                   </pic:nvPicPr>
                   <pic:blipFill>
-                    <a:blip r:embed="rId26">
+                    <a:blip r:embed="rId27">
                       <a:extLst>
                         <a:ext uri="{28A0092B-C50C-407E-A947-70E740481C1C}">
                           <a14:useLocalDpi xmlns:a14="http://schemas.microsoft.com/office/drawing/2010/main" val="0"/>
@@ -5474,7 +5538,7 @@
                     </pic:cNvPicPr>
                   </pic:nvPicPr>
                   <pic:blipFill>
-                    <a:blip r:embed="rId27">
+                    <a:blip r:embed="rId28">
                       <a:extLst>
                         <a:ext uri="{28A0092B-C50C-407E-A947-70E740481C1C}">
                           <a14:useLocalDpi xmlns:a14="http://schemas.microsoft.com/office/drawing/2010/main" val="0"/>
@@ -5529,7 +5593,7 @@
                     </pic:cNvPicPr>
                   </pic:nvPicPr>
                   <pic:blipFill>
-                    <a:blip r:embed="rId28">
+                    <a:blip r:embed="rId29">
                       <a:extLst>
                         <a:ext uri="{28A0092B-C50C-407E-A947-70E740481C1C}">
                           <a14:useLocalDpi xmlns:a14="http://schemas.microsoft.com/office/drawing/2010/main" val="0"/>
@@ -5600,7 +5664,7 @@
                     </pic:cNvPicPr>
                   </pic:nvPicPr>
                   <pic:blipFill>
-                    <a:blip r:embed="rId29">
+                    <a:blip r:embed="rId30">
                       <a:extLst>
                         <a:ext uri="{28A0092B-C50C-407E-A947-70E740481C1C}">
                           <a14:useLocalDpi xmlns:a14="http://schemas.microsoft.com/office/drawing/2010/main" val="0"/>
@@ -5669,7 +5733,7 @@
                     </pic:cNvPicPr>
                   </pic:nvPicPr>
                   <pic:blipFill>
-                    <a:blip r:embed="rId30">
+                    <a:blip r:embed="rId31">
                       <a:extLst>
                         <a:ext uri="{28A0092B-C50C-407E-A947-70E740481C1C}">
                           <a14:useLocalDpi xmlns:a14="http://schemas.microsoft.com/office/drawing/2010/main" val="0"/>
@@ -5755,7 +5819,7 @@
                     </pic:cNvPicPr>
                   </pic:nvPicPr>
                   <pic:blipFill>
-                    <a:blip r:embed="rId31" cstate="print">
+                    <a:blip r:embed="rId32" cstate="print">
                       <a:extLst>
                         <a:ext uri="{28A0092B-C50C-407E-A947-70E740481C1C}">
                           <a14:useLocalDpi xmlns:a14="http://schemas.microsoft.com/office/drawing/2010/main" val="0"/>
@@ -5809,7 +5873,7 @@
                     </pic:cNvPicPr>
                   </pic:nvPicPr>
                   <pic:blipFill>
-                    <a:blip r:embed="rId32" cstate="print">
+                    <a:blip r:embed="rId33" cstate="print">
                       <a:extLst>
                         <a:ext uri="{28A0092B-C50C-407E-A947-70E740481C1C}">
                           <a14:useLocalDpi xmlns:a14="http://schemas.microsoft.com/office/drawing/2010/main" val="0"/>
@@ -5845,7 +5909,7 @@
       </w:r>
     </w:p>
     <w:sectPr>
-      <w:footerReference w:type="default" r:id="rId33"/>
+      <w:footerReference w:type="default" r:id="rId34"/>
       <w:pgSz w:w="11906" w:h="16838"/>
       <w:pgMar w:top="1417" w:right="1417" w:bottom="1417" w:left="1417" w:header="708" w:footer="708" w:gutter="0"/>
       <w:pgNumType w:start="0"/>
@@ -5912,7 +5976,7 @@
           <w:rPr>
             <w:noProof/>
           </w:rPr>
-          <w:t>9</w:t>
+          <w:t>20</w:t>
         </w:r>
         <w:r>
           <w:fldChar w:fldCharType="end"/>
@@ -9543,6 +9607,18 @@
     <w:basedOn w:val="Policepardfaut"/>
     <w:rsid w:val="00F01ABA"/>
   </w:style>
+  <w:style w:type="character" w:styleId="Lienhypertextesuivivisit">
+    <w:name w:val="FollowedHyperlink"/>
+    <w:basedOn w:val="Policepardfaut"/>
+    <w:uiPriority w:val="99"/>
+    <w:semiHidden/>
+    <w:unhideWhenUsed/>
+    <w:rsid w:val="001D1A38"/>
+    <w:rPr>
+      <w:color w:val="954F72" w:themeColor="followedHyperlink"/>
+      <w:u w:val="single"/>
+    </w:rPr>
+  </w:style>
 </w:styles>
 </file>
 
@@ -9780,6 +9856,7 @@
     <w:rsid w:val="007B7C71"/>
     <w:rsid w:val="00805EA7"/>
     <w:rsid w:val="009302FC"/>
+    <w:rsid w:val="00BB3069"/>
     <w:rsid w:val="00C9637A"/>
     <w:rsid w:val="00ED6BE8"/>
     <w:rsid w:val="00EE544B"/>
@@ -10545,7 +10622,7 @@
 </file>
 
 <file path=customXml/itemProps2.xml><?xml version="1.0" encoding="utf-8"?>
-<ds:datastoreItem xmlns:ds="http://schemas.openxmlformats.org/officeDocument/2006/customXml" ds:itemID="{47488CC1-8402-431F-AE9E-828CF9D2F4ED}">
+<ds:datastoreItem xmlns:ds="http://schemas.openxmlformats.org/officeDocument/2006/customXml" ds:itemID="{EE150F5B-1741-4DF7-A3DC-F1A4C2B10FA6}">
   <ds:schemaRefs>
     <ds:schemaRef ds:uri="http://schemas.openxmlformats.org/officeDocument/2006/bibliography"/>
   </ds:schemaRefs>

</xml_diff>